<commit_message>
Add Foundational C# Certification
</commit_message>
<xml_diff>
--- a/CV_VLAD_TANASESCU_v4.7.7.DOCX
+++ b/CV_VLAD_TANASESCU_v4.7.7.DOCX
@@ -1554,7 +1554,6 @@
         </w:rPr>
         <w:t xml:space="preserve">As Head </w:t>
       </w:r>
-      <w:proofErr w:type="gramStart"/>
       <w:r>
         <w:rPr>
           <w:rFonts w:ascii="Ubuntu Light" w:hAnsi="Ubuntu Light"/>
@@ -1565,14 +1564,7 @@
         <w:rPr>
           <w:rFonts w:ascii="Ubuntu Light" w:hAnsi="Ubuntu Light"/>
         </w:rPr>
-        <w:t>f</w:t>
-      </w:r>
-      <w:proofErr w:type="gramEnd"/>
-      <w:r>
-        <w:rPr>
-          <w:rFonts w:ascii="Ubuntu Light" w:hAnsi="Ubuntu Light"/>
-        </w:rPr>
-        <w:t xml:space="preserve"> Test &amp; Q</w:t>
+        <w:t>f Test &amp; Q</w:t>
       </w:r>
       <w:r>
         <w:rPr>
@@ -2201,7 +2193,6 @@
         </w:rPr>
         <w:t xml:space="preserve">As Head </w:t>
       </w:r>
-      <w:proofErr w:type="gramStart"/>
       <w:r>
         <w:rPr>
           <w:rStyle w:val="background-details"/>
@@ -2214,15 +2205,7 @@
           <w:rStyle w:val="background-details"/>
           <w:rFonts w:ascii="Ubuntu Light" w:hAnsi="Ubuntu Light"/>
         </w:rPr>
-        <w:t>f</w:t>
-      </w:r>
-      <w:proofErr w:type="gramEnd"/>
-      <w:r>
-        <w:rPr>
-          <w:rStyle w:val="background-details"/>
-          <w:rFonts w:ascii="Ubuntu Light" w:hAnsi="Ubuntu Light"/>
-        </w:rPr>
-        <w:t xml:space="preserve"> Quality Assurance at Medical Management Systems, I am responsible for the quality of </w:t>
+        <w:t xml:space="preserve">f Quality Assurance at Medical Management Systems, I am responsible for the quality of </w:t>
       </w:r>
       <w:proofErr w:type="spellStart"/>
       <w:r>
@@ -3328,7 +3311,6 @@
         </w:rPr>
         <w:t xml:space="preserve"> is a single information technology infrastructure which holds complete, accurate, consistent, and up-to-date information on all individual securities relevant for the statistical purposes of the European System </w:t>
       </w:r>
-      <w:proofErr w:type="gramStart"/>
       <w:r>
         <w:rPr>
           <w:rFonts w:ascii="Ubuntu Light" w:hAnsi="Ubuntu Light"/>
@@ -3341,15 +3323,7 @@
           <w:rFonts w:ascii="Ubuntu Light" w:hAnsi="Ubuntu Light"/>
           <w:bCs/>
         </w:rPr>
-        <w:t>f</w:t>
-      </w:r>
-      <w:proofErr w:type="gramEnd"/>
-      <w:r>
-        <w:rPr>
-          <w:rFonts w:ascii="Ubuntu Light" w:hAnsi="Ubuntu Light"/>
-          <w:bCs/>
-        </w:rPr>
-        <w:t xml:space="preserve"> Central Banks</w:t>
+        <w:t>f Central Banks</w:t>
       </w:r>
       <w:r>
         <w:rPr>
@@ -3424,25 +3398,7 @@
           <w:b/>
           <w:bCs/>
         </w:rPr>
-        <w:t xml:space="preserve">RIAD (Register </w:t>
-      </w:r>
-      <w:proofErr w:type="gramStart"/>
-      <w:r>
-        <w:rPr>
-          <w:rFonts w:ascii="Ubuntu Light" w:hAnsi="Ubuntu Light"/>
-          <w:b/>
-          <w:bCs/>
-        </w:rPr>
-        <w:t>Of</w:t>
-      </w:r>
-      <w:proofErr w:type="gramEnd"/>
-      <w:r>
-        <w:rPr>
-          <w:rFonts w:ascii="Ubuntu Light" w:hAnsi="Ubuntu Light"/>
-          <w:b/>
-          <w:bCs/>
-        </w:rPr>
-        <w:t xml:space="preserve"> Institutions And Assets Database)</w:t>
+        <w:t>RIAD (Register Of Institutions And Assets Database)</w:t>
       </w:r>
       <w:r>
         <w:rPr>
@@ -3677,7 +3633,6 @@
         </w:rPr>
         <w:t>The SHS Group module includes information on individual holdings for the 25 largest banking groups with head offices in the euro area (</w:t>
       </w:r>
-      <w:proofErr w:type="gramStart"/>
       <w:r>
         <w:rPr>
           <w:rFonts w:ascii="Ubuntu Light" w:hAnsi="Ubuntu Light"/>
@@ -3696,7 +3651,6 @@
         </w:rPr>
         <w:t>g.</w:t>
       </w:r>
-      <w:proofErr w:type="gramEnd"/>
       <w:r>
         <w:rPr>
           <w:rFonts w:ascii="Ubuntu Light" w:hAnsi="Ubuntu Light"/>
@@ -6393,19 +6347,7 @@
               <w:rPr>
                 <w:rFonts w:ascii="Ubuntu Light" w:hAnsi="Ubuntu Light"/>
               </w:rPr>
-              <w:t>M</w:t>
-            </w:r>
-            <w:r>
-              <w:rPr>
-                <w:rFonts w:ascii="Ubuntu Light" w:hAnsi="Ubuntu Light"/>
-              </w:rPr>
-              <w:t>icrosoft</w:t>
-            </w:r>
-            <w:r>
-              <w:rPr>
-                <w:rFonts w:ascii="Ubuntu Light" w:hAnsi="Ubuntu Light"/>
-              </w:rPr>
-              <w:t xml:space="preserve"> </w:t>
+              <w:t xml:space="preserve">Microsoft </w:t>
             </w:r>
             <w:r>
               <w:rPr>
@@ -7222,23 +7164,7 @@
           <w:rFonts w:ascii="Ubuntu Light" w:hAnsi="Ubuntu Light"/>
           <w:bCs/>
         </w:rPr>
-        <w:t xml:space="preserve">video game Heroes </w:t>
-      </w:r>
-      <w:proofErr w:type="gramStart"/>
-      <w:r>
-        <w:rPr>
-          <w:rFonts w:ascii="Ubuntu Light" w:hAnsi="Ubuntu Light"/>
-          <w:bCs/>
-        </w:rPr>
-        <w:t>Of</w:t>
-      </w:r>
-      <w:proofErr w:type="gramEnd"/>
-      <w:r>
-        <w:rPr>
-          <w:rFonts w:ascii="Ubuntu Light" w:hAnsi="Ubuntu Light"/>
-          <w:bCs/>
-        </w:rPr>
-        <w:t xml:space="preserve"> </w:t>
+        <w:t xml:space="preserve">video game Heroes Of </w:t>
       </w:r>
       <w:proofErr w:type="spellStart"/>
       <w:r>
@@ -9210,21 +9136,7 @@
         <w:rPr>
           <w:rFonts w:ascii="Ubuntu Light" w:hAnsi="Ubuntu Light"/>
         </w:rPr>
-        <w:t xml:space="preserve">Step </w:t>
-      </w:r>
-      <w:proofErr w:type="gramStart"/>
-      <w:r>
-        <w:rPr>
-          <w:rFonts w:ascii="Ubuntu Light" w:hAnsi="Ubuntu Light"/>
-        </w:rPr>
-        <w:t>By</w:t>
-      </w:r>
-      <w:proofErr w:type="gramEnd"/>
-      <w:r>
-        <w:rPr>
-          <w:rFonts w:ascii="Ubuntu Light" w:hAnsi="Ubuntu Light"/>
-        </w:rPr>
-        <w:t xml:space="preserve"> Step</w:t>
+        <w:t>Step By Step</w:t>
       </w:r>
       <w:r>
         <w:rPr>
@@ -9288,21 +9200,7 @@
         <w:rPr>
           <w:rFonts w:ascii="Ubuntu Light" w:hAnsi="Ubuntu Light"/>
         </w:rPr>
-        <w:t xml:space="preserve">Automation Framework Development </w:t>
-      </w:r>
-      <w:proofErr w:type="gramStart"/>
-      <w:r>
-        <w:rPr>
-          <w:rFonts w:ascii="Ubuntu Light" w:hAnsi="Ubuntu Light"/>
-        </w:rPr>
-        <w:t>With</w:t>
-      </w:r>
-      <w:proofErr w:type="gramEnd"/>
-      <w:r>
-        <w:rPr>
-          <w:rFonts w:ascii="Ubuntu Light" w:hAnsi="Ubuntu Light"/>
-        </w:rPr>
-        <w:t xml:space="preserve"> Selenium C# (</w:t>
+        <w:t>Automation Framework Development With Selenium C# (</w:t>
       </w:r>
       <w:r>
         <w:rPr>
@@ -9480,21 +9378,7 @@
         <w:rPr>
           <w:rFonts w:ascii="Ubuntu Light" w:hAnsi="Ubuntu Light"/>
         </w:rPr>
-        <w:t xml:space="preserve">Build An App </w:t>
-      </w:r>
-      <w:proofErr w:type="gramStart"/>
-      <w:r>
-        <w:rPr>
-          <w:rFonts w:ascii="Ubuntu Light" w:hAnsi="Ubuntu Light"/>
-        </w:rPr>
-        <w:t>With</w:t>
-      </w:r>
-      <w:proofErr w:type="gramEnd"/>
-      <w:r>
-        <w:rPr>
-          <w:rFonts w:ascii="Ubuntu Light" w:hAnsi="Ubuntu Light"/>
-        </w:rPr>
-        <w:t xml:space="preserve"> ASP.NET Core And Angular From Scratch</w:t>
+        <w:t>Build An App With ASP.NET Core And Angular From Scratch</w:t>
       </w:r>
       <w:r>
         <w:rPr>
@@ -9540,21 +9424,7 @@
         <w:rPr>
           <w:rFonts w:ascii="Ubuntu Light" w:hAnsi="Ubuntu Light"/>
         </w:rPr>
-        <w:t xml:space="preserve">Build Responsive </w:t>
-      </w:r>
-      <w:proofErr w:type="gramStart"/>
-      <w:r>
-        <w:rPr>
-          <w:rFonts w:ascii="Ubuntu Light" w:hAnsi="Ubuntu Light"/>
-        </w:rPr>
-        <w:t>Real World</w:t>
-      </w:r>
-      <w:proofErr w:type="gramEnd"/>
-      <w:r>
-        <w:rPr>
-          <w:rFonts w:ascii="Ubuntu Light" w:hAnsi="Ubuntu Light"/>
-        </w:rPr>
-        <w:t xml:space="preserve"> Websites With HTML5 And CSS3 (</w:t>
+        <w:t>Build Responsive Real World Websites With HTML5 And CSS3 (</w:t>
       </w:r>
       <w:r>
         <w:rPr>
@@ -9600,7 +9470,6 @@
         </w:rPr>
         <w:t xml:space="preserve">Building An App With .NET Core </w:t>
       </w:r>
-      <w:proofErr w:type="gramStart"/>
       <w:r>
         <w:rPr>
           <w:rFonts w:ascii="Ubuntu Light" w:hAnsi="Ubuntu Light"/>
@@ -9611,14 +9480,7 @@
         <w:rPr>
           <w:rFonts w:ascii="Ubuntu Light" w:hAnsi="Ubuntu Light"/>
         </w:rPr>
-        <w:t>nd</w:t>
-      </w:r>
-      <w:proofErr w:type="gramEnd"/>
-      <w:r>
-        <w:rPr>
-          <w:rFonts w:ascii="Ubuntu Light" w:hAnsi="Ubuntu Light"/>
-        </w:rPr>
-        <w:t xml:space="preserve"> React (</w:t>
+        <w:t>nd React (</w:t>
       </w:r>
       <w:r>
         <w:rPr>
@@ -9715,21 +9577,7 @@
         <w:rPr>
           <w:rFonts w:ascii="Ubuntu Light" w:hAnsi="Ubuntu Light"/>
         </w:rPr>
-        <w:t xml:space="preserve">C# Console </w:t>
-      </w:r>
-      <w:proofErr w:type="gramStart"/>
-      <w:r>
-        <w:rPr>
-          <w:rFonts w:ascii="Ubuntu Light" w:hAnsi="Ubuntu Light"/>
-        </w:rPr>
-        <w:t>And</w:t>
-      </w:r>
-      <w:proofErr w:type="gramEnd"/>
-      <w:r>
-        <w:rPr>
-          <w:rFonts w:ascii="Ubuntu Light" w:hAnsi="Ubuntu Light"/>
-        </w:rPr>
-        <w:t xml:space="preserve"> Windows Forms Development With LINQ </w:t>
+        <w:t xml:space="preserve">C# Console And Windows Forms Development With LINQ </w:t>
       </w:r>
       <w:r>
         <w:rPr>
@@ -9876,21 +9724,7 @@
         <w:rPr>
           <w:rFonts w:ascii="Ubuntu Light" w:hAnsi="Ubuntu Light"/>
         </w:rPr>
-        <w:t xml:space="preserve">The Complete 2021 Flutter Development Camp </w:t>
-      </w:r>
-      <w:proofErr w:type="gramStart"/>
-      <w:r>
-        <w:rPr>
-          <w:rFonts w:ascii="Ubuntu Light" w:hAnsi="Ubuntu Light"/>
-        </w:rPr>
-        <w:t>With</w:t>
-      </w:r>
-      <w:proofErr w:type="gramEnd"/>
-      <w:r>
-        <w:rPr>
-          <w:rFonts w:ascii="Ubuntu Light" w:hAnsi="Ubuntu Light"/>
-        </w:rPr>
-        <w:t xml:space="preserve"> Dart (</w:t>
+        <w:t>The Complete 2021 Flutter Development Camp With Dart (</w:t>
       </w:r>
       <w:r>
         <w:rPr>
@@ -10396,21 +10230,7 @@
           <w:rFonts w:ascii="Ubuntu Light" w:hAnsi="Ubuntu Light"/>
         </w:rPr>
         <w:lastRenderedPageBreak/>
-        <w:t xml:space="preserve">Complete Penetration Testing </w:t>
-      </w:r>
-      <w:proofErr w:type="gramStart"/>
-      <w:r>
-        <w:rPr>
-          <w:rFonts w:ascii="Ubuntu Light" w:hAnsi="Ubuntu Light"/>
-        </w:rPr>
-        <w:t>And</w:t>
-      </w:r>
-      <w:proofErr w:type="gramEnd"/>
-      <w:r>
-        <w:rPr>
-          <w:rFonts w:ascii="Ubuntu Light" w:hAnsi="Ubuntu Light"/>
-        </w:rPr>
-        <w:t xml:space="preserve"> Ethical Hacking Bootcamp (</w:t>
+        <w:t>Complete Penetration Testing And Ethical Hacking Bootcamp (</w:t>
       </w:r>
       <w:r>
         <w:rPr>
@@ -10549,21 +10369,7 @@
         <w:rPr>
           <w:rFonts w:ascii="Ubuntu Light" w:hAnsi="Ubuntu Light"/>
         </w:rPr>
-        <w:t xml:space="preserve">The Complete Python Hacking Course: Beginner </w:t>
-      </w:r>
-      <w:proofErr w:type="gramStart"/>
-      <w:r>
-        <w:rPr>
-          <w:rFonts w:ascii="Ubuntu Light" w:hAnsi="Ubuntu Light"/>
-        </w:rPr>
-        <w:t>To</w:t>
-      </w:r>
-      <w:proofErr w:type="gramEnd"/>
-      <w:r>
-        <w:rPr>
-          <w:rFonts w:ascii="Ubuntu Light" w:hAnsi="Ubuntu Light"/>
-        </w:rPr>
-        <w:t xml:space="preserve"> Advanced (</w:t>
+        <w:t>The Complete Python Hacking Course: Beginner To Advanced (</w:t>
       </w:r>
       <w:r>
         <w:rPr>
@@ -10661,21 +10467,7 @@
         <w:rPr>
           <w:rFonts w:ascii="Ubuntu Light" w:hAnsi="Ubuntu Light"/>
         </w:rPr>
-        <w:t xml:space="preserve">Complete Web API In .NET 5 Consumed </w:t>
-      </w:r>
-      <w:proofErr w:type="gramStart"/>
-      <w:r>
-        <w:rPr>
-          <w:rFonts w:ascii="Ubuntu Light" w:hAnsi="Ubuntu Light"/>
-        </w:rPr>
-        <w:t>With</w:t>
-      </w:r>
-      <w:proofErr w:type="gramEnd"/>
-      <w:r>
-        <w:rPr>
-          <w:rFonts w:ascii="Ubuntu Light" w:hAnsi="Ubuntu Light"/>
-        </w:rPr>
-        <w:t xml:space="preserve"> </w:t>
+        <w:t xml:space="preserve">Complete Web API In .NET 5 Consumed With </w:t>
       </w:r>
       <w:proofErr w:type="spellStart"/>
       <w:r>
@@ -10791,7 +10583,6 @@
         </w:rPr>
         <w:t xml:space="preserve">Data Warehouse Concepts: Basic </w:t>
       </w:r>
-      <w:proofErr w:type="gramStart"/>
       <w:r>
         <w:rPr>
           <w:rFonts w:ascii="Ubuntu Light" w:hAnsi="Ubuntu Light"/>
@@ -10802,14 +10593,7 @@
         <w:rPr>
           <w:rFonts w:ascii="Ubuntu Light" w:hAnsi="Ubuntu Light"/>
         </w:rPr>
-        <w:t>o</w:t>
-      </w:r>
-      <w:proofErr w:type="gramEnd"/>
-      <w:r>
-        <w:rPr>
-          <w:rFonts w:ascii="Ubuntu Light" w:hAnsi="Ubuntu Light"/>
-        </w:rPr>
-        <w:t xml:space="preserve"> Advanced (</w:t>
+        <w:t>o Advanced (</w:t>
       </w:r>
       <w:r>
         <w:rPr>
@@ -10853,21 +10637,7 @@
         <w:rPr>
           <w:rFonts w:ascii="Ubuntu Light" w:hAnsi="Ubuntu Light"/>
         </w:rPr>
-        <w:t xml:space="preserve">Docker Container </w:t>
-      </w:r>
-      <w:proofErr w:type="gramStart"/>
-      <w:r>
-        <w:rPr>
-          <w:rFonts w:ascii="Ubuntu Light" w:hAnsi="Ubuntu Light"/>
-        </w:rPr>
-        <w:t>And</w:t>
-      </w:r>
-      <w:proofErr w:type="gramEnd"/>
-      <w:r>
-        <w:rPr>
-          <w:rFonts w:ascii="Ubuntu Light" w:hAnsi="Ubuntu Light"/>
-        </w:rPr>
-        <w:t xml:space="preserve"> Microservices Orchestration Masterclass (</w:t>
+        <w:t>Docker Container And Microservices Orchestration Masterclass (</w:t>
       </w:r>
       <w:r>
         <w:rPr>
@@ -10909,21 +10679,7 @@
         <w:rPr>
           <w:rFonts w:ascii="Ubuntu Light" w:hAnsi="Ubuntu Light"/>
         </w:rPr>
-        <w:t xml:space="preserve">Docker Mastery </w:t>
-      </w:r>
-      <w:proofErr w:type="gramStart"/>
-      <w:r>
-        <w:rPr>
-          <w:rFonts w:ascii="Ubuntu Light" w:hAnsi="Ubuntu Light"/>
-        </w:rPr>
-        <w:t>With</w:t>
-      </w:r>
-      <w:proofErr w:type="gramEnd"/>
-      <w:r>
-        <w:rPr>
-          <w:rFonts w:ascii="Ubuntu Light" w:hAnsi="Ubuntu Light"/>
-        </w:rPr>
-        <w:t xml:space="preserve"> Kubernetes And Docker Swarm (</w:t>
+        <w:t>Docker Mastery With Kubernetes And Docker Swarm (</w:t>
       </w:r>
       <w:r>
         <w:rPr>
@@ -10967,21 +10723,7 @@
         <w:rPr>
           <w:rFonts w:ascii="Ubuntu Light" w:hAnsi="Ubuntu Light"/>
         </w:rPr>
-        <w:t xml:space="preserve">Double Your Coding Speed </w:t>
-      </w:r>
-      <w:proofErr w:type="gramStart"/>
-      <w:r>
-        <w:rPr>
-          <w:rFonts w:ascii="Ubuntu Light" w:hAnsi="Ubuntu Light"/>
-        </w:rPr>
-        <w:t>With</w:t>
-      </w:r>
-      <w:proofErr w:type="gramEnd"/>
-      <w:r>
-        <w:rPr>
-          <w:rFonts w:ascii="Ubuntu Light" w:hAnsi="Ubuntu Light"/>
-        </w:rPr>
-        <w:t xml:space="preserve"> Visual Studio And ReSharper (</w:t>
+        <w:t>Double Your Coding Speed With Visual Studio And ReSharper (</w:t>
       </w:r>
       <w:r>
         <w:rPr>
@@ -11067,21 +10809,7 @@
         <w:rPr>
           <w:rFonts w:ascii="Ubuntu Light" w:hAnsi="Ubuntu Light"/>
         </w:rPr>
-        <w:t xml:space="preserve">Elegant Automation Frameworks </w:t>
-      </w:r>
-      <w:proofErr w:type="gramStart"/>
-      <w:r>
-        <w:rPr>
-          <w:rFonts w:ascii="Ubuntu Light" w:hAnsi="Ubuntu Light"/>
-        </w:rPr>
-        <w:t>With</w:t>
-      </w:r>
-      <w:proofErr w:type="gramEnd"/>
-      <w:r>
-        <w:rPr>
-          <w:rFonts w:ascii="Ubuntu Light" w:hAnsi="Ubuntu Light"/>
-        </w:rPr>
-        <w:t xml:space="preserve"> Python And </w:t>
+        <w:t xml:space="preserve">Elegant Automation Frameworks With Python And </w:t>
       </w:r>
       <w:proofErr w:type="spellStart"/>
       <w:r>
@@ -11138,21 +10866,7 @@
         <w:rPr>
           <w:rFonts w:ascii="Ubuntu Light" w:hAnsi="Ubuntu Light"/>
         </w:rPr>
-        <w:t xml:space="preserve">Elegant Browser Automation </w:t>
-      </w:r>
-      <w:proofErr w:type="gramStart"/>
-      <w:r>
-        <w:rPr>
-          <w:rFonts w:ascii="Ubuntu Light" w:hAnsi="Ubuntu Light"/>
-        </w:rPr>
-        <w:t>With</w:t>
-      </w:r>
-      <w:proofErr w:type="gramEnd"/>
-      <w:r>
-        <w:rPr>
-          <w:rFonts w:ascii="Ubuntu Light" w:hAnsi="Ubuntu Light"/>
-        </w:rPr>
-        <w:t xml:space="preserve"> Python And Selenium</w:t>
+        <w:t>Elegant Browser Automation With Python And Selenium</w:t>
       </w:r>
       <w:r>
         <w:rPr>
@@ -11255,21 +10969,7 @@
         <w:rPr>
           <w:rFonts w:ascii="Ubuntu Light" w:hAnsi="Ubuntu Light"/>
         </w:rPr>
-        <w:t xml:space="preserve">End-To-End Test Automation </w:t>
-      </w:r>
-      <w:proofErr w:type="gramStart"/>
-      <w:r>
-        <w:rPr>
-          <w:rFonts w:ascii="Ubuntu Light" w:hAnsi="Ubuntu Light"/>
-        </w:rPr>
-        <w:t>With</w:t>
-      </w:r>
-      <w:proofErr w:type="gramEnd"/>
-      <w:r>
-        <w:rPr>
-          <w:rFonts w:ascii="Ubuntu Light" w:hAnsi="Ubuntu Light"/>
-        </w:rPr>
-        <w:t xml:space="preserve"> Playwright (</w:t>
+        <w:t>End-To-End Test Automation With Playwright (</w:t>
       </w:r>
       <w:r>
         <w:rPr>
@@ -11311,21 +11011,7 @@
         <w:rPr>
           <w:rFonts w:ascii="Ubuntu Light" w:hAnsi="Ubuntu Light"/>
         </w:rPr>
-        <w:t xml:space="preserve">Entity Framework </w:t>
-      </w:r>
-      <w:proofErr w:type="gramStart"/>
-      <w:r>
-        <w:rPr>
-          <w:rFonts w:ascii="Ubuntu Light" w:hAnsi="Ubuntu Light"/>
-        </w:rPr>
-        <w:t>In</w:t>
-      </w:r>
-      <w:proofErr w:type="gramEnd"/>
-      <w:r>
-        <w:rPr>
-          <w:rFonts w:ascii="Ubuntu Light" w:hAnsi="Ubuntu Light"/>
-        </w:rPr>
-        <w:t xml:space="preserve"> Depth: The Complete Guide (</w:t>
+        <w:t>Entity Framework In Depth: The Complete Guide (</w:t>
       </w:r>
       <w:r>
         <w:rPr>
@@ -11367,21 +11053,7 @@
         <w:rPr>
           <w:rFonts w:ascii="Ubuntu Light" w:hAnsi="Ubuntu Light"/>
         </w:rPr>
-        <w:t xml:space="preserve">Ethical Hacking: Beginner </w:t>
-      </w:r>
-      <w:proofErr w:type="gramStart"/>
-      <w:r>
-        <w:rPr>
-          <w:rFonts w:ascii="Ubuntu Light" w:hAnsi="Ubuntu Light"/>
-        </w:rPr>
-        <w:t>To</w:t>
-      </w:r>
-      <w:proofErr w:type="gramEnd"/>
-      <w:r>
-        <w:rPr>
-          <w:rFonts w:ascii="Ubuntu Light" w:hAnsi="Ubuntu Light"/>
-        </w:rPr>
-        <w:t xml:space="preserve"> Advanced (</w:t>
+        <w:t>Ethical Hacking: Beginner To Advanced (</w:t>
       </w:r>
       <w:r>
         <w:rPr>
@@ -11424,21 +11096,7 @@
         <w:rPr>
           <w:rFonts w:ascii="Ubuntu Light" w:hAnsi="Ubuntu Light"/>
         </w:rPr>
-        <w:t xml:space="preserve">F# From </w:t>
-      </w:r>
-      <w:proofErr w:type="gramStart"/>
-      <w:r>
-        <w:rPr>
-          <w:rFonts w:ascii="Ubuntu Light" w:hAnsi="Ubuntu Light"/>
-        </w:rPr>
-        <w:t>The</w:t>
-      </w:r>
-      <w:proofErr w:type="gramEnd"/>
-      <w:r>
-        <w:rPr>
-          <w:rFonts w:ascii="Ubuntu Light" w:hAnsi="Ubuntu Light"/>
-        </w:rPr>
-        <w:t xml:space="preserve"> Ground Up (</w:t>
+        <w:t>F# From The Ground Up (</w:t>
       </w:r>
       <w:r>
         <w:rPr>
@@ -11566,21 +11224,7 @@
         <w:rPr>
           <w:rFonts w:ascii="Ubuntu Light" w:hAnsi="Ubuntu Light"/>
         </w:rPr>
-        <w:t xml:space="preserve">Git Complete: The Definitive, Step-By-Step Guide </w:t>
-      </w:r>
-      <w:proofErr w:type="gramStart"/>
-      <w:r>
-        <w:rPr>
-          <w:rFonts w:ascii="Ubuntu Light" w:hAnsi="Ubuntu Light"/>
-        </w:rPr>
-        <w:t>To</w:t>
-      </w:r>
-      <w:proofErr w:type="gramEnd"/>
-      <w:r>
-        <w:rPr>
-          <w:rFonts w:ascii="Ubuntu Light" w:hAnsi="Ubuntu Light"/>
-        </w:rPr>
-        <w:t xml:space="preserve"> Git (</w:t>
+        <w:t>Git Complete: The Definitive, Step-By-Step Guide To Git (</w:t>
       </w:r>
       <w:r>
         <w:rPr>
@@ -11632,21 +11276,7 @@
         <w:rPr>
           <w:rFonts w:ascii="Ubuntu Light" w:hAnsi="Ubuntu Light"/>
         </w:rPr>
-        <w:t xml:space="preserve"> Data Security </w:t>
-      </w:r>
-      <w:proofErr w:type="gramStart"/>
-      <w:r>
-        <w:rPr>
-          <w:rFonts w:ascii="Ubuntu Light" w:hAnsi="Ubuntu Light"/>
-        </w:rPr>
-        <w:t>And</w:t>
-      </w:r>
-      <w:proofErr w:type="gramEnd"/>
-      <w:r>
-        <w:rPr>
-          <w:rFonts w:ascii="Ubuntu Light" w:hAnsi="Ubuntu Light"/>
-        </w:rPr>
-        <w:t xml:space="preserve"> Information Governance (</w:t>
+        <w:t xml:space="preserve"> Data Security And Information Governance (</w:t>
       </w:r>
       <w:r>
         <w:rPr>
@@ -11774,21 +11404,7 @@
         <w:rPr>
           <w:rFonts w:ascii="Ubuntu Light" w:hAnsi="Ubuntu Light"/>
         </w:rPr>
-        <w:t xml:space="preserve">Learn Assembly Language </w:t>
-      </w:r>
-      <w:proofErr w:type="gramStart"/>
-      <w:r>
-        <w:rPr>
-          <w:rFonts w:ascii="Ubuntu Light" w:hAnsi="Ubuntu Light"/>
-        </w:rPr>
-        <w:t>By</w:t>
-      </w:r>
-      <w:proofErr w:type="gramEnd"/>
-      <w:r>
-        <w:rPr>
-          <w:rFonts w:ascii="Ubuntu Light" w:hAnsi="Ubuntu Light"/>
-        </w:rPr>
-        <w:t xml:space="preserve"> Making Games For The Atari 2600 (</w:t>
+        <w:t>Learn Assembly Language By Making Games For The Atari 2600 (</w:t>
       </w:r>
       <w:r>
         <w:rPr>
@@ -11871,21 +11487,7 @@
         <w:rPr>
           <w:rFonts w:ascii="Ubuntu Light" w:hAnsi="Ubuntu Light"/>
         </w:rPr>
-        <w:t xml:space="preserve">Learn Python &amp; Ethical Hacking </w:t>
-      </w:r>
-      <w:proofErr w:type="gramStart"/>
-      <w:r>
-        <w:rPr>
-          <w:rFonts w:ascii="Ubuntu Light" w:hAnsi="Ubuntu Light"/>
-        </w:rPr>
-        <w:t>From</w:t>
-      </w:r>
-      <w:proofErr w:type="gramEnd"/>
-      <w:r>
-        <w:rPr>
-          <w:rFonts w:ascii="Ubuntu Light" w:hAnsi="Ubuntu Light"/>
-        </w:rPr>
-        <w:t xml:space="preserve"> Scratch (</w:t>
+        <w:t>Learn Python &amp; Ethical Hacking From Scratch (</w:t>
       </w:r>
       <w:r>
         <w:rPr>
@@ -11929,21 +11531,7 @@
         <w:rPr>
           <w:rFonts w:ascii="Ubuntu Light" w:hAnsi="Ubuntu Light"/>
         </w:rPr>
-        <w:t xml:space="preserve">Learn RESTful APIs </w:t>
-      </w:r>
-      <w:proofErr w:type="gramStart"/>
-      <w:r>
-        <w:rPr>
-          <w:rFonts w:ascii="Ubuntu Light" w:hAnsi="Ubuntu Light"/>
-        </w:rPr>
-        <w:t>With</w:t>
-      </w:r>
-      <w:proofErr w:type="gramEnd"/>
-      <w:r>
-        <w:rPr>
-          <w:rFonts w:ascii="Ubuntu Light" w:hAnsi="Ubuntu Light"/>
-        </w:rPr>
-        <w:t xml:space="preserve"> .NET Core (</w:t>
+        <w:t>Learn RESTful APIs With .NET Core (</w:t>
       </w:r>
       <w:r>
         <w:rPr>
@@ -12338,21 +11926,7 @@
         <w:rPr>
           <w:rFonts w:ascii="Ubuntu Light" w:hAnsi="Ubuntu Light"/>
         </w:rPr>
-        <w:t xml:space="preserve">Parallel Test Execution </w:t>
-      </w:r>
-      <w:proofErr w:type="gramStart"/>
-      <w:r>
-        <w:rPr>
-          <w:rFonts w:ascii="Ubuntu Light" w:hAnsi="Ubuntu Light"/>
-        </w:rPr>
-        <w:t>With</w:t>
-      </w:r>
-      <w:proofErr w:type="gramEnd"/>
-      <w:r>
-        <w:rPr>
-          <w:rFonts w:ascii="Ubuntu Light" w:hAnsi="Ubuntu Light"/>
-        </w:rPr>
-        <w:t xml:space="preserve"> Selenium</w:t>
+        <w:t>Parallel Test Execution With Selenium</w:t>
       </w:r>
       <w:r>
         <w:rPr>
@@ -12461,21 +12035,7 @@
         <w:rPr>
           <w:rFonts w:ascii="Ubuntu Light" w:hAnsi="Ubuntu Light"/>
         </w:rPr>
-        <w:t xml:space="preserve"> </w:t>
-      </w:r>
-      <w:proofErr w:type="gramStart"/>
-      <w:r>
-        <w:rPr>
-          <w:rFonts w:ascii="Ubuntu Light" w:hAnsi="Ubuntu Light"/>
-        </w:rPr>
-        <w:t>With</w:t>
-      </w:r>
-      <w:proofErr w:type="gramEnd"/>
-      <w:r>
-        <w:rPr>
-          <w:rFonts w:ascii="Ubuntu Light" w:hAnsi="Ubuntu Light"/>
-        </w:rPr>
-        <w:t xml:space="preserve"> ASP.NET Core 3.2 (</w:t>
+        <w:t xml:space="preserve"> With ASP.NET Core 3.2 (</w:t>
       </w:r>
       <w:r>
         <w:rPr>
@@ -12572,21 +12132,7 @@
         <w:rPr>
           <w:rFonts w:ascii="Ubuntu Light" w:hAnsi="Ubuntu Light"/>
         </w:rPr>
-        <w:t xml:space="preserve">Selenium WebDriver Masterclass </w:t>
-      </w:r>
-      <w:proofErr w:type="gramStart"/>
-      <w:r>
-        <w:rPr>
-          <w:rFonts w:ascii="Ubuntu Light" w:hAnsi="Ubuntu Light"/>
-        </w:rPr>
-        <w:t>With</w:t>
-      </w:r>
-      <w:proofErr w:type="gramEnd"/>
-      <w:r>
-        <w:rPr>
-          <w:rFonts w:ascii="Ubuntu Light" w:hAnsi="Ubuntu Light"/>
-        </w:rPr>
-        <w:t xml:space="preserve"> C#</w:t>
+        <w:t>Selenium WebDriver Masterclass With C#</w:t>
       </w:r>
       <w:r>
         <w:rPr>
@@ -12632,21 +12178,7 @@
         <w:rPr>
           <w:rFonts w:ascii="Ubuntu Light" w:hAnsi="Ubuntu Light"/>
         </w:rPr>
-        <w:t xml:space="preserve">Selenium WebDriver </w:t>
-      </w:r>
-      <w:proofErr w:type="gramStart"/>
-      <w:r>
-        <w:rPr>
-          <w:rFonts w:ascii="Ubuntu Light" w:hAnsi="Ubuntu Light"/>
-        </w:rPr>
-        <w:t>With</w:t>
-      </w:r>
-      <w:proofErr w:type="gramEnd"/>
-      <w:r>
-        <w:rPr>
-          <w:rFonts w:ascii="Ubuntu Light" w:hAnsi="Ubuntu Light"/>
-        </w:rPr>
-        <w:t xml:space="preserve"> Docker, Jenkins &amp; AWS (</w:t>
+        <w:t>Selenium WebDriver With Docker, Jenkins &amp; AWS (</w:t>
       </w:r>
       <w:r>
         <w:rPr>
@@ -12740,21 +12272,7 @@
         <w:rPr>
           <w:rFonts w:ascii="Ubuntu Light" w:hAnsi="Ubuntu Light"/>
         </w:rPr>
-        <w:t xml:space="preserve">TensorFlow 2.0: Deep Learning </w:t>
-      </w:r>
-      <w:proofErr w:type="gramStart"/>
-      <w:r>
-        <w:rPr>
-          <w:rFonts w:ascii="Ubuntu Light" w:hAnsi="Ubuntu Light"/>
-        </w:rPr>
-        <w:t>And</w:t>
-      </w:r>
-      <w:proofErr w:type="gramEnd"/>
-      <w:r>
-        <w:rPr>
-          <w:rFonts w:ascii="Ubuntu Light" w:hAnsi="Ubuntu Light"/>
-        </w:rPr>
-        <w:t xml:space="preserve"> Artificial Intelligence (</w:t>
+        <w:t>TensorFlow 2.0: Deep Learning And Artificial Intelligence (</w:t>
       </w:r>
       <w:r>
         <w:rPr>
@@ -12932,21 +12450,7 @@
         <w:rPr>
           <w:rFonts w:ascii="Ubuntu Light" w:hAnsi="Ubuntu Light"/>
         </w:rPr>
-        <w:t xml:space="preserve">Understanding Docker </w:t>
-      </w:r>
-      <w:proofErr w:type="gramStart"/>
-      <w:r>
-        <w:rPr>
-          <w:rFonts w:ascii="Ubuntu Light" w:hAnsi="Ubuntu Light"/>
-        </w:rPr>
-        <w:t>And</w:t>
-      </w:r>
-      <w:proofErr w:type="gramEnd"/>
-      <w:r>
-        <w:rPr>
-          <w:rFonts w:ascii="Ubuntu Light" w:hAnsi="Ubuntu Light"/>
-        </w:rPr>
-        <w:t xml:space="preserve"> Using It For Selenium Automation</w:t>
+        <w:t>Understanding Docker And Using It For Selenium Automation</w:t>
       </w:r>
       <w:r>
         <w:rPr>
@@ -13021,6 +12525,46 @@
           <w:rFonts w:ascii="Ubuntu Light" w:hAnsi="Ubuntu Light"/>
         </w:rPr>
         <w:t>)</w:t>
+      </w:r>
+    </w:p>
+    <w:p>
+      <w:pPr>
+        <w:pStyle w:val="ListParagraph"/>
+        <w:rPr>
+          <w:rFonts w:ascii="Ubuntu Light" w:hAnsi="Ubuntu Light"/>
+        </w:rPr>
+      </w:pPr>
+    </w:p>
+    <w:p>
+      <w:pPr>
+        <w:pStyle w:val="ListParagraph"/>
+        <w:numPr>
+          <w:ilvl w:val="0"/>
+          <w:numId w:val="4"/>
+        </w:numPr>
+        <w:ind w:left="0"/>
+        <w:mirrorIndents/>
+        <w:rPr>
+          <w:rFonts w:ascii="Ubuntu Light" w:hAnsi="Ubuntu Light"/>
+        </w:rPr>
+      </w:pPr>
+      <w:r>
+        <w:rPr>
+          <w:rFonts w:ascii="Ubuntu Light" w:hAnsi="Ubuntu Light"/>
+        </w:rPr>
+        <w:t xml:space="preserve">Foundational C# </w:t>
+      </w:r>
+      <w:r>
+        <w:rPr>
+          <w:rFonts w:ascii="Ubuntu Light" w:hAnsi="Ubuntu Light"/>
+        </w:rPr>
+        <w:t>W</w:t>
+      </w:r>
+      <w:r>
+        <w:rPr>
+          <w:rFonts w:ascii="Ubuntu Light" w:hAnsi="Ubuntu Light"/>
+        </w:rPr>
+        <w:t>ith Microsoft Certification</w:t>
       </w:r>
     </w:p>
     <w:sectPr>

</xml_diff>